<commit_message>
Added paragraph on how to handle "success"
After updating the code to handle the "success" string, I added an explanation at the end of my report.
</commit_message>
<xml_diff>
--- a/Assignment06.docx
+++ b/Assignment06.docx
@@ -31,6 +31,17 @@
         <w:t>Assignment 06</w:t>
       </w:r>
     </w:p>
+    <w:p>
+      <w:hyperlink r:id="rId11" w:history="1">
+        <w:r>
+          <w:rPr>
+            <w:color w:val="0000FF"/>
+            <w:u w:val="single"/>
+          </w:rPr>
+          <w:t>https://tollivne.github.io/ITFnd100-Mod06/</w:t>
+        </w:r>
+      </w:hyperlink>
+    </w:p>
     <w:p/>
     <w:p/>
     <w:p>
@@ -158,7 +169,7 @@
       <w:r>
         <w:t>Parameters are the names that appear in a function definition (</w:t>
       </w:r>
-      <w:hyperlink r:id="rId11" w:history="1">
+      <w:hyperlink r:id="rId12" w:history="1">
         <w:r>
           <w:rPr>
             <w:color w:val="0000FF"/>
@@ -210,6 +221,7 @@
         <w:pStyle w:val="Heading2"/>
       </w:pPr>
       <w:r>
+        <w:lastRenderedPageBreak/>
         <w:t>What are arguments?</w:t>
       </w:r>
     </w:p>
@@ -362,7 +374,7 @@
       <w:r>
         <w:t xml:space="preserve">My GitHub website address is </w:t>
       </w:r>
-      <w:hyperlink r:id="rId12" w:history="1">
+      <w:hyperlink r:id="rId13" w:history="1">
         <w:r>
           <w:rPr>
             <w:color w:val="0000FF"/>
@@ -392,7 +404,11 @@
         <w:t>es</w:t>
       </w:r>
       <w:r>
-        <w:t xml:space="preserve"> it back to the file.  The purpose of modifying the code is to make it more readable and </w:t>
+        <w:t xml:space="preserve"> it back to the file.  The purpose of modifying the code is to make it more </w:t>
+      </w:r>
+      <w:r>
+        <w:lastRenderedPageBreak/>
+        <w:t xml:space="preserve">readable and </w:t>
       </w:r>
       <w:r>
         <w:t>more in</w:t>
@@ -421,11 +437,7 @@
         <w:t xml:space="preserve">To begin, </w:t>
       </w:r>
       <w:r>
-        <w:t xml:space="preserve">I copied the starter code into a new python file called Assignment06, </w:t>
-      </w:r>
-      <w:r>
-        <w:lastRenderedPageBreak/>
-        <w:t>created a new task list in the same folder, edited the header of the code, and searched for the areas showing items that needed to be changed.</w:t>
+        <w:t>I copied the starter code into a new python file called Assignment06, created a new task list in the same folder, edited the header of the code, and searched for the areas showing items that needed to be changed.</w:t>
       </w:r>
     </w:p>
     <w:p/>
@@ -1393,7 +1405,6 @@
           <w:sz w:val="20"/>
           <w:szCs w:val="20"/>
         </w:rPr>
-        <w:lastRenderedPageBreak/>
         <w:t>""" This function prompts the user to enter the task &amp; priority</w:t>
       </w:r>
       <w:r>
@@ -6642,7 +6653,7 @@
                     <pic:cNvPicPr/>
                   </pic:nvPicPr>
                   <pic:blipFill>
-                    <a:blip r:embed="rId13">
+                    <a:blip r:embed="rId14">
                       <a:extLst>
                         <a:ext uri="{28A0092B-C50C-407E-A947-70E740481C1C}">
                           <a14:useLocalDpi xmlns:a14="http://schemas.microsoft.com/office/drawing/2010/main" val="0"/>
@@ -6691,7 +6702,7 @@
                     <pic:cNvPicPr/>
                   </pic:nvPicPr>
                   <pic:blipFill>
-                    <a:blip r:embed="rId14">
+                    <a:blip r:embed="rId15">
                       <a:extLst>
                         <a:ext uri="{28A0092B-C50C-407E-A947-70E740481C1C}">
                           <a14:useLocalDpi xmlns:a14="http://schemas.microsoft.com/office/drawing/2010/main" val="0"/>
@@ -6739,7 +6750,7 @@
                     <pic:cNvPicPr/>
                   </pic:nvPicPr>
                   <pic:blipFill>
-                    <a:blip r:embed="rId15">
+                    <a:blip r:embed="rId16">
                       <a:extLst>
                         <a:ext uri="{28A0092B-C50C-407E-A947-70E740481C1C}">
                           <a14:useLocalDpi xmlns:a14="http://schemas.microsoft.com/office/drawing/2010/main" val="0"/>
@@ -6788,7 +6799,7 @@
                     <pic:cNvPicPr/>
                   </pic:nvPicPr>
                   <pic:blipFill>
-                    <a:blip r:embed="rId16">
+                    <a:blip r:embed="rId17">
                       <a:extLst>
                         <a:ext uri="{28A0092B-C50C-407E-A947-70E740481C1C}">
                           <a14:useLocalDpi xmlns:a14="http://schemas.microsoft.com/office/drawing/2010/main" val="0"/>
@@ -6908,7 +6919,7 @@
                     <pic:cNvPicPr/>
                   </pic:nvPicPr>
                   <pic:blipFill>
-                    <a:blip r:embed="rId17">
+                    <a:blip r:embed="rId18">
                       <a:extLst>
                         <a:ext uri="{28A0092B-C50C-407E-A947-70E740481C1C}">
                           <a14:useLocalDpi xmlns:a14="http://schemas.microsoft.com/office/drawing/2010/main" val="0"/>
@@ -6957,7 +6968,7 @@
                     <pic:cNvPicPr/>
                   </pic:nvPicPr>
                   <pic:blipFill>
-                    <a:blip r:embed="rId18">
+                    <a:blip r:embed="rId19">
                       <a:extLst>
                         <a:ext uri="{28A0092B-C50C-407E-A947-70E740481C1C}">
                           <a14:useLocalDpi xmlns:a14="http://schemas.microsoft.com/office/drawing/2010/main" val="0"/>
@@ -7076,23 +7087,17 @@
         <w:t>all</w:t>
       </w:r>
       <w:r>
-        <w:t xml:space="preserve"> my </w:t>
+        <w:t xml:space="preserve"> my code except for the “remove” function.  Since I was so close to finishing, I was tempted to just finish the </w:t>
       </w:r>
       <w:r>
         <w:lastRenderedPageBreak/>
-        <w:t xml:space="preserve">code except for the “remove” function.  Since I was so close to finishing, I was tempted to just finish the “remove” function and submit my assignment.  </w:t>
+        <w:t xml:space="preserve">“remove” function and submit my assignment.  </w:t>
       </w:r>
       <w:r>
         <w:t>Instead</w:t>
       </w:r>
       <w:r>
-        <w:t xml:space="preserve">, I </w:t>
-      </w:r>
-      <w:r>
-        <w:t>decided</w:t>
-      </w:r>
-      <w:r>
-        <w:t xml:space="preserve"> to convert my existing code by renaming variables, removing menu options, renumbering the menu, and renumbering the choices in the code.  </w:t>
+        <w:t xml:space="preserve">, I decided to convert my existing code by renaming variables, removing menu options, renumbering the menu, and renumbering the choices in the code.  </w:t>
       </w:r>
     </w:p>
     <w:p/>
@@ -7158,12 +7163,168 @@
         <w:t>.  Overall, it was a good learning experience for identifying redundant activities in code that could be moved to a function, it helped with getting the proper industry preferred architecture for coding, and helped me learn the art of calling functions with the necessary arguments.</w:t>
       </w:r>
       <w:r>
-        <w:t xml:space="preserve">  It gave me practice with debugging, finding, renaming, and re-structuring code as well as reinforcing the fact that if you return multiple items from a tuple then you have to unpack the tuple to extract the values.</w:t>
+        <w:t xml:space="preserve">  It gave me practice with debugging, finding, renaming, and re-structuring code as well as reinforcing the fact that if you return multiple items from a tuple then you </w:t>
+      </w:r>
+      <w:proofErr w:type="gramStart"/>
+      <w:r>
+        <w:t>have to</w:t>
+      </w:r>
+      <w:proofErr w:type="gramEnd"/>
+      <w:r>
+        <w:t xml:space="preserve"> unpack the tuple to extract the values.</w:t>
       </w:r>
     </w:p>
     <w:p/>
+    <w:p>
+      <w:pPr>
+        <w:pStyle w:val="Heading1"/>
+      </w:pPr>
+      <w:r>
+        <w:t>Final Note</w:t>
+      </w:r>
+    </w:p>
+    <w:p/>
+    <w:p>
+      <w:r>
+        <w:t>After losing sleep over what to do with the “success” string, I decided to just submit my assignment and stop worrying about it.  After submitting it, I then proceeded with the rest of my assignment which was to review other student’s papers and their code.  I found a brilliant solution for what to do with the elusive “success” string.  The string is replaced by the definition of success for that function!  So, If the goal of the function is to read data from a file, the string “success” should be replaced by “Data was read from file” and then passed into the body of the function with the table and unpacked as a tuple and printed using the IO call.  Likewise, “success” for adding data to a file should read “Data added to the file.”  Success for writing data to the file should read “Data written to file.”  For removing the data it was a bit more complex and I decided it should say “Data removed from file is</w:t>
+      </w:r>
+      <w:proofErr w:type="gramStart"/>
+      <w:r>
+        <w:t>:  “</w:t>
+      </w:r>
+      <w:proofErr w:type="gramEnd"/>
+      <w:r>
+        <w:t xml:space="preserve"> and then append the string of the Boolean value of whether it was true or false.  Credit goes to Mr. Erik Knighton for this solution and I am not sure if I </w:t>
+      </w:r>
+      <w:proofErr w:type="gramStart"/>
+      <w:r>
+        <w:t>am allowed to</w:t>
+      </w:r>
+      <w:proofErr w:type="gramEnd"/>
+      <w:r>
+        <w:t xml:space="preserve"> use my updated code for grading purposes…or is that the purpose of GitHub and collaboration?  We shall see!  All screenshots in this paper are from the program before it was amended per Mr. Knighton’s solution.</w:t>
+      </w:r>
+    </w:p>
+    <w:p/>
+    <w:p>
+      <w:r>
+        <w:t xml:space="preserve">Also, Figure 20 shows a screenshot of the </w:t>
+      </w:r>
+      <w:proofErr w:type="spellStart"/>
+      <w:r>
+        <w:t>ToDo</w:t>
+      </w:r>
+      <w:proofErr w:type="spellEnd"/>
+      <w:r>
+        <w:t xml:space="preserve"> list as amended by all of my iterations through the code.</w:t>
+      </w:r>
+    </w:p>
+    <w:p>
+      <w:r>
+        <w:rPr>
+          <w:noProof/>
+        </w:rPr>
+        <w:drawing>
+          <wp:inline distT="0" distB="0" distL="0" distR="0" wp14:anchorId="309EF8B4" wp14:editId="50519798">
+            <wp:extent cx="1851820" cy="1104996"/>
+            <wp:effectExtent l="0" t="247650" r="53340" b="266700"/>
+            <wp:docPr id="1" name="Picture 1" descr="A screenshot of a cell phone&#10;&#10;Description automatically generated"/>
+            <wp:cNvGraphicFramePr>
+              <a:graphicFrameLocks xmlns:a="http://schemas.openxmlformats.org/drawingml/2006/main" noChangeAspect="1"/>
+            </wp:cNvGraphicFramePr>
+            <a:graphic xmlns:a="http://schemas.openxmlformats.org/drawingml/2006/main">
+              <a:graphicData uri="http://schemas.openxmlformats.org/drawingml/2006/picture">
+                <pic:pic xmlns:pic="http://schemas.openxmlformats.org/drawingml/2006/picture">
+                  <pic:nvPicPr>
+                    <pic:cNvPr id="1" name="8A45EA9.tmp"/>
+                    <pic:cNvPicPr/>
+                  </pic:nvPicPr>
+                  <pic:blipFill>
+                    <a:blip r:embed="rId20">
+                      <a:extLst>
+                        <a:ext uri="{28A0092B-C50C-407E-A947-70E740481C1C}">
+                          <a14:useLocalDpi xmlns:a14="http://schemas.microsoft.com/office/drawing/2010/main" val="0"/>
+                        </a:ext>
+                      </a:extLst>
+                    </a:blip>
+                    <a:stretch>
+                      <a:fillRect/>
+                    </a:stretch>
+                  </pic:blipFill>
+                  <pic:spPr>
+                    <a:xfrm>
+                      <a:off x="0" y="0"/>
+                      <a:ext cx="1851820" cy="1104996"/>
+                    </a:xfrm>
+                    <a:prstGeom prst="rect">
+                      <a:avLst/>
+                    </a:prstGeom>
+                    <a:solidFill>
+                      <a:srgbClr val="FFFFFF">
+                        <a:shade val="85000"/>
+                      </a:srgbClr>
+                    </a:solidFill>
+                    <a:ln w="190500" cap="rnd">
+                      <a:solidFill>
+                        <a:srgbClr val="FFFFFF"/>
+                      </a:solidFill>
+                    </a:ln>
+                    <a:effectLst>
+                      <a:outerShdw blurRad="36195" dist="12700" dir="11400000" algn="tl" rotWithShape="0">
+                        <a:srgbClr val="000000">
+                          <a:alpha val="33000"/>
+                        </a:srgbClr>
+                      </a:outerShdw>
+                    </a:effectLst>
+                    <a:scene3d>
+                      <a:camera prst="perspectiveContrastingLeftFacing">
+                        <a:rot lat="540000" lon="2100000" rev="0"/>
+                      </a:camera>
+                      <a:lightRig rig="soft" dir="t"/>
+                    </a:scene3d>
+                    <a:sp3d contourW="12700" prstMaterial="matte">
+                      <a:bevelT w="63500" h="50800"/>
+                      <a:contourClr>
+                        <a:srgbClr val="C0C0C0"/>
+                      </a:contourClr>
+                    </a:sp3d>
+                  </pic:spPr>
+                </pic:pic>
+              </a:graphicData>
+            </a:graphic>
+          </wp:inline>
+        </w:drawing>
+      </w:r>
+    </w:p>
+    <w:p>
+      <w:pPr>
+        <w:pStyle w:val="Caption"/>
+      </w:pPr>
+      <w:r>
+        <w:t xml:space="preserve">Figure </w:t>
+      </w:r>
+      <w:fldSimple w:instr=" SEQ Figure \* ARABIC ">
+        <w:r>
+          <w:rPr>
+            <w:noProof/>
+          </w:rPr>
+          <w:t>20</w:t>
+        </w:r>
+      </w:fldSimple>
+      <w:r>
+        <w:t xml:space="preserve"> - </w:t>
+      </w:r>
+      <w:proofErr w:type="spellStart"/>
+      <w:r>
+        <w:t>ToDo</w:t>
+      </w:r>
+      <w:proofErr w:type="spellEnd"/>
+      <w:r>
+        <w:t xml:space="preserve"> List</w:t>
+      </w:r>
+    </w:p>
     <w:sectPr>
-      <w:footerReference w:type="default" r:id="rId19"/>
+      <w:footerReference w:type="default" r:id="rId21"/>
       <w:pgSz w:w="12240" w:h="15840"/>
       <w:pgMar w:top="1440" w:right="1440" w:bottom="1440" w:left="1440" w:header="720" w:footer="720" w:gutter="0"/>
       <w:cols w:space="720"/>
@@ -11937,7 +12098,7 @@
 </file>
 
 <file path=customXml/itemProps4.xml><?xml version="1.0" encoding="utf-8"?>
-<ds:datastoreItem xmlns:ds="http://schemas.openxmlformats.org/officeDocument/2006/customXml" ds:itemID="{6D60E322-9B83-4F70-BC29-4097B0B50C78}">
+<ds:datastoreItem xmlns:ds="http://schemas.openxmlformats.org/officeDocument/2006/customXml" ds:itemID="{A9D481FB-AC62-47D9-B7F8-F5F7B6E4DC48}">
   <ds:schemaRefs>
     <ds:schemaRef ds:uri="http://schemas.openxmlformats.org/officeDocument/2006/bibliography"/>
   </ds:schemaRefs>

</xml_diff>